<commit_message>
cloud training document submission
</commit_message>
<xml_diff>
--- a/Assignment_1/Assignment_1_ Part_2/Assignment1_part2_CloudDeploymentandTraining.docx
+++ b/Assignment_1/Assignment_1_ Part_2/Assignment1_part2_CloudDeploymentandTraining.docx
@@ -33,6 +33,28 @@
     </w:p>
     <w:p>
       <w:pPr>
+        <w:ind w:left="720" w:firstLine="0"/>
+        <w:rPr/>
+      </w:pPr>
+      <w:r>
+        <w:rPr>
+          <w:rtl w:val="0"/>
+        </w:rPr>
+      </w:r>
+    </w:p>
+    <w:p>
+      <w:pPr>
+        <w:ind w:left="720" w:firstLine="0"/>
+        <w:rPr/>
+      </w:pPr>
+      <w:r>
+        <w:rPr>
+          <w:rtl w:val="0"/>
+        </w:rPr>
+      </w:r>
+    </w:p>
+    <w:p>
+      <w:pPr>
         <w:rPr/>
       </w:pPr>
       <w:r>
@@ -41,12 +63,12 @@
           <wp:inline distB="114300" distT="114300" distL="114300" distR="114300">
             <wp:extent cx="5943600" cy="4902200"/>
             <wp:effectExtent b="0" l="0" r="0" t="0"/>
-            <wp:docPr id="12" name="image6.png"/>
+            <wp:docPr id="12" name="image3.png"/>
             <a:graphic>
               <a:graphicData uri="http://schemas.openxmlformats.org/drawingml/2006/picture">
                 <pic:pic>
                   <pic:nvPicPr>
-                    <pic:cNvPr id="0" name="image6.png"/>
+                    <pic:cNvPr id="0" name="image3.png"/>
                     <pic:cNvPicPr preferRelativeResize="0"/>
                   </pic:nvPicPr>
                   <pic:blipFill>
@@ -112,44 +134,19 @@
       </w:pPr>
       <w:r>
         <w:rPr>
-          <w:rtl w:val="0"/>
-        </w:rPr>
-      </w:r>
-    </w:p>
-    <w:p>
-      <w:pPr>
-        <w:rPr/>
-      </w:pPr>
-      <w:r>
-        <w:rPr>
-          <w:rtl w:val="0"/>
-        </w:rPr>
-      </w:r>
-    </w:p>
-    <w:p>
-      <w:pPr>
-        <w:rPr/>
-      </w:pPr>
-      <w:r>
-        <w:rPr>
-          <w:rtl w:val="0"/>
-        </w:rPr>
-      </w:r>
-    </w:p>
-    <w:p>
-      <w:pPr>
-        <w:rPr/>
-      </w:pPr>
-      <w:r>
-        <w:rPr>
-          <w:rtl w:val="0"/>
-        </w:rPr>
-      </w:r>
-    </w:p>
-    <w:p>
-      <w:pPr>
-        <w:rPr/>
-      </w:pPr>
+          <w:b w:val="1"/>
+          <w:sz w:val="28"/>
+          <w:szCs w:val="28"/>
+          <w:rtl w:val="0"/>
+        </w:rPr>
+        <w:t xml:space="preserve">Discussion: </w:t>
+      </w:r>
+      <w:r>
+        <w:rPr>
+          <w:rtl w:val="0"/>
+        </w:rPr>
+        <w:t xml:space="preserve">The reference github directory is quite old. So the versions are old also. It took a lot of time to identify the correct version, especially for job creation specific version was required. </w:t>
+      </w:r>
       <w:r>
         <w:rPr>
           <w:rtl w:val="0"/>
@@ -247,12 +244,12 @@
           <wp:inline distB="114300" distT="114300" distL="114300" distR="114300">
             <wp:extent cx="5157992" cy="3252788"/>
             <wp:effectExtent b="0" l="0" r="0" t="0"/>
-            <wp:docPr id="9" name="image13.png"/>
+            <wp:docPr id="9" name="image5.png"/>
             <a:graphic>
               <a:graphicData uri="http://schemas.openxmlformats.org/drawingml/2006/picture">
                 <pic:pic>
                   <pic:nvPicPr>
-                    <pic:cNvPr id="0" name="image13.png"/>
+                    <pic:cNvPr id="0" name="image5.png"/>
                     <pic:cNvPicPr preferRelativeResize="0"/>
                   </pic:nvPicPr>
                   <pic:blipFill>
@@ -323,12 +320,12 @@
           <wp:inline distB="114300" distT="114300" distL="114300" distR="114300">
             <wp:extent cx="4887203" cy="1997174"/>
             <wp:effectExtent b="0" l="0" r="0" t="0"/>
-            <wp:docPr id="13" name="image4.png"/>
+            <wp:docPr id="13" name="image9.png"/>
             <a:graphic>
               <a:graphicData uri="http://schemas.openxmlformats.org/drawingml/2006/picture">
                 <pic:pic>
                   <pic:nvPicPr>
-                    <pic:cNvPr id="0" name="image4.png"/>
+                    <pic:cNvPr id="0" name="image9.png"/>
                     <pic:cNvPicPr preferRelativeResize="0"/>
                   </pic:nvPicPr>
                   <pic:blipFill>
@@ -378,12 +375,12 @@
           <wp:inline distB="114300" distT="114300" distL="114300" distR="114300">
             <wp:extent cx="4997426" cy="1052513"/>
             <wp:effectExtent b="0" l="0" r="0" t="0"/>
-            <wp:docPr id="10" name="image11.png"/>
+            <wp:docPr id="10" name="image1.png"/>
             <a:graphic>
               <a:graphicData uri="http://schemas.openxmlformats.org/drawingml/2006/picture">
                 <pic:pic>
                   <pic:nvPicPr>
-                    <pic:cNvPr id="0" name="image11.png"/>
+                    <pic:cNvPr id="0" name="image1.png"/>
                     <pic:cNvPicPr preferRelativeResize="0"/>
                   </pic:nvPicPr>
                   <pic:blipFill>
@@ -444,12 +441,12 @@
           <wp:inline distB="114300" distT="114300" distL="114300" distR="114300">
             <wp:extent cx="4557713" cy="3673925"/>
             <wp:effectExtent b="0" l="0" r="0" t="0"/>
-            <wp:docPr id="8" name="image12.png"/>
+            <wp:docPr id="8" name="image4.png"/>
             <a:graphic>
               <a:graphicData uri="http://schemas.openxmlformats.org/drawingml/2006/picture">
                 <pic:pic>
                   <pic:nvPicPr>
-                    <pic:cNvPr id="0" name="image12.png"/>
+                    <pic:cNvPr id="0" name="image4.png"/>
                     <pic:cNvPicPr preferRelativeResize="0"/>
                   </pic:nvPicPr>
                   <pic:blipFill>
@@ -525,12 +522,12 @@
           <wp:inline distB="114300" distT="114300" distL="114300" distR="114300">
             <wp:extent cx="4614863" cy="1442145"/>
             <wp:effectExtent b="0" l="0" r="0" t="0"/>
-            <wp:docPr id="7" name="image3.png"/>
+            <wp:docPr id="7" name="image8.png"/>
             <a:graphic>
               <a:graphicData uri="http://schemas.openxmlformats.org/drawingml/2006/picture">
                 <pic:pic>
                   <pic:nvPicPr>
-                    <pic:cNvPr id="0" name="image3.png"/>
+                    <pic:cNvPr id="0" name="image8.png"/>
                     <pic:cNvPicPr preferRelativeResize="0"/>
                   </pic:nvPicPr>
                   <pic:blipFill>
@@ -591,12 +588,12 @@
           <wp:inline distB="114300" distT="114300" distL="114300" distR="114300">
             <wp:extent cx="5943600" cy="1219200"/>
             <wp:effectExtent b="0" l="0" r="0" t="0"/>
-            <wp:docPr id="2" name="image5.png"/>
+            <wp:docPr id="2" name="image11.png"/>
             <a:graphic>
               <a:graphicData uri="http://schemas.openxmlformats.org/drawingml/2006/picture">
                 <pic:pic>
                   <pic:nvPicPr>
-                    <pic:cNvPr id="0" name="image5.png"/>
+                    <pic:cNvPr id="0" name="image11.png"/>
                     <pic:cNvPicPr preferRelativeResize="0"/>
                   </pic:nvPicPr>
                   <pic:blipFill>
@@ -820,12 +817,12 @@
           <wp:inline distB="114300" distT="114300" distL="114300" distR="114300">
             <wp:extent cx="5943600" cy="635000"/>
             <wp:effectExtent b="0" l="0" r="0" t="0"/>
-            <wp:docPr id="11" name="image10.png"/>
+            <wp:docPr id="11" name="image13.png"/>
             <a:graphic>
               <a:graphicData uri="http://schemas.openxmlformats.org/drawingml/2006/picture">
                 <pic:pic>
                   <pic:nvPicPr>
-                    <pic:cNvPr id="0" name="image10.png"/>
+                    <pic:cNvPr id="0" name="image13.png"/>
                     <pic:cNvPicPr preferRelativeResize="0"/>
                   </pic:nvPicPr>
                   <pic:blipFill>
@@ -876,12 +873,12 @@
           <wp:inline distB="114300" distT="114300" distL="114300" distR="114300">
             <wp:extent cx="5495925" cy="1838325"/>
             <wp:effectExtent b="0" l="0" r="0" t="0"/>
-            <wp:docPr id="4" name="image9.png"/>
+            <wp:docPr id="4" name="image7.png"/>
             <a:graphic>
               <a:graphicData uri="http://schemas.openxmlformats.org/drawingml/2006/picture">
                 <pic:pic>
                   <pic:nvPicPr>
-                    <pic:cNvPr id="0" name="image9.png"/>
+                    <pic:cNvPr id="0" name="image7.png"/>
                     <pic:cNvPicPr preferRelativeResize="0"/>
                   </pic:nvPicPr>
                   <pic:blipFill>
@@ -949,7 +946,7 @@
           <w:color w:val="24292e"/>
           <w:rtl w:val="0"/>
         </w:rPr>
-        <w:t xml:space="preserve">Created Model cnn_model and training in the cloud </w:t>
+        <w:t xml:space="preserve">Created Model cnn_model and training in the cloud and prediction </w:t>
       </w:r>
     </w:p>
     <w:p>
@@ -980,12 +977,12 @@
           <wp:inline distB="114300" distT="114300" distL="114300" distR="114300">
             <wp:extent cx="5991225" cy="3381375"/>
             <wp:effectExtent b="0" l="0" r="0" t="0"/>
-            <wp:docPr id="3" name="image7.png"/>
+            <wp:docPr id="3" name="image6.png"/>
             <a:graphic>
               <a:graphicData uri="http://schemas.openxmlformats.org/drawingml/2006/picture">
                 <pic:pic>
                   <pic:nvPicPr>
-                    <pic:cNvPr id="0" name="image7.png"/>
+                    <pic:cNvPr id="0" name="image6.png"/>
                     <pic:cNvPicPr preferRelativeResize="0"/>
                   </pic:nvPicPr>
                   <pic:blipFill>
@@ -1035,12 +1032,12 @@
           <wp:inline distB="114300" distT="114300" distL="114300" distR="114300">
             <wp:extent cx="5943600" cy="1866920"/>
             <wp:effectExtent b="0" l="0" r="0" t="0"/>
-            <wp:docPr descr="Text&#10;&#10;Description automatically generated" id="6" name="image2.png"/>
+            <wp:docPr descr="Text&#10;&#10;Description automatically generated" id="6" name="image10.png"/>
             <a:graphic>
               <a:graphicData uri="http://schemas.openxmlformats.org/drawingml/2006/picture">
                 <pic:pic>
                   <pic:nvPicPr>
-                    <pic:cNvPr descr="Text&#10;&#10;Description automatically generated" id="0" name="image2.png"/>
+                    <pic:cNvPr descr="Text&#10;&#10;Description automatically generated" id="0" name="image10.png"/>
                     <pic:cNvPicPr preferRelativeResize="0"/>
                   </pic:nvPicPr>
                   <pic:blipFill>
@@ -1111,12 +1108,12 @@
           <wp:inline distB="114300" distT="114300" distL="114300" distR="114300">
             <wp:extent cx="4682758" cy="1386694"/>
             <wp:effectExtent b="0" l="0" r="0" t="0"/>
-            <wp:docPr descr="Graphical user interface, text, application, email&#10;&#10;Description automatically generated" id="1" name="image1.png"/>
+            <wp:docPr descr="Graphical user interface, text, application, email&#10;&#10;Description automatically generated" id="1" name="image2.png"/>
             <a:graphic>
               <a:graphicData uri="http://schemas.openxmlformats.org/drawingml/2006/picture">
                 <pic:pic>
                   <pic:nvPicPr>
-                    <pic:cNvPr descr="Graphical user interface, text, application, email&#10;&#10;Description automatically generated" id="0" name="image1.png"/>
+                    <pic:cNvPr descr="Graphical user interface, text, application, email&#10;&#10;Description automatically generated" id="0" name="image2.png"/>
                     <pic:cNvPicPr preferRelativeResize="0"/>
                   </pic:nvPicPr>
                   <pic:blipFill>
@@ -1187,12 +1184,12 @@
           <wp:inline distB="114300" distT="114300" distL="114300" distR="114300">
             <wp:extent cx="5943600" cy="1016000"/>
             <wp:effectExtent b="0" l="0" r="0" t="0"/>
-            <wp:docPr id="5" name="image8.png"/>
+            <wp:docPr id="5" name="image12.png"/>
             <a:graphic>
               <a:graphicData uri="http://schemas.openxmlformats.org/drawingml/2006/picture">
                 <pic:pic>
                   <pic:nvPicPr>
-                    <pic:cNvPr id="0" name="image8.png"/>
+                    <pic:cNvPr id="0" name="image12.png"/>
                     <pic:cNvPicPr preferRelativeResize="0"/>
                   </pic:nvPicPr>
                   <pic:blipFill>

</xml_diff>